<commit_message>
Changed template start point
</commit_message>
<xml_diff>
--- a/assets/template.docx
+++ b/assets/template.docx
@@ -2277,41 +2277,9 @@
       </w:r>
       <w:bookmarkEnd w:id="4"/>
     </w:p>
-    <w:p/>
-    <w:p>
-      <w:pPr>
-        <w:pStyle w:val="Heading2"/>
-      </w:pPr>
-      <w:bookmarkStart w:id="5" w:name="_Toc192806726"/>
-      <w:r>
-        <w:t xml:space="preserve">2.1. Решения задач </w:t>
-      </w:r>
-      <w:r>
-        <w:t>на тему</w:t>
-      </w:r>
-      <w:r>
-        <w:t xml:space="preserve"> «</w:t>
-      </w:r>
-      <w:r>
-        <w:t xml:space="preserve">Цикл </w:t>
-      </w:r>
-      <w:r>
-        <w:rPr>
-          <w:lang w:val="en-US"/>
-        </w:rPr>
-        <w:t>for</w:t>
-      </w:r>
-      <w:r>
-        <w:t>»</w:t>
-      </w:r>
-      <w:bookmarkEnd w:id="5"/>
-    </w:p>
     <w:p>
       <w:pPr>
         <w:ind w:firstLine="0"/>
-        <w:rPr>
-          <w:lang w:val="en-US"/>
-        </w:rPr>
       </w:pPr>
     </w:p>
     <w:sectPr>

</xml_diff>

<commit_message>
Added custom templates for different sections
</commit_message>
<xml_diff>
--- a/assets/template.docx
+++ b/assets/template.docx
@@ -166,7 +166,7 @@
           <w:rFonts w:eastAsia="Times New Roman" w:cs="Times New Roman"/>
           <w:szCs w:val="28"/>
         </w:rPr>
-        <w:t>7</w:t>
+        <w:t>10</w:t>
       </w:r>
     </w:p>
     <w:p>
@@ -196,45 +196,7 @@
           <w:bCs/>
           <w:szCs w:val="28"/>
         </w:rPr>
-        <w:t xml:space="preserve">ЦИКЛЫ </w:t>
-      </w:r>
-      <w:r>
-        <w:rPr>
-          <w:rFonts w:cs="Times New Roman"/>
-          <w:b/>
-          <w:bCs/>
-          <w:szCs w:val="28"/>
-          <w:lang w:val="en-US"/>
-        </w:rPr>
-        <w:t>FOR</w:t>
-      </w:r>
-      <w:r>
-        <w:rPr>
-          <w:rFonts w:cs="Times New Roman"/>
-          <w:b/>
-          <w:bCs/>
-          <w:szCs w:val="28"/>
-        </w:rPr>
-        <w:t xml:space="preserve"> </w:t>
-      </w:r>
-      <w:r>
-        <w:rPr>
-          <w:rFonts w:cs="Times New Roman"/>
-          <w:b/>
-          <w:bCs/>
-          <w:szCs w:val="28"/>
-        </w:rPr>
-        <w:t xml:space="preserve">И </w:t>
-      </w:r>
-      <w:r>
-        <w:rPr>
-          <w:rFonts w:cs="Times New Roman"/>
-          <w:b/>
-          <w:bCs/>
-          <w:szCs w:val="28"/>
-          <w:lang w:val="en-US"/>
-        </w:rPr>
-        <w:t>WHILE</w:t>
+        <w:t>СТРОКОВЫЙ ТИП ДАННЫХ</w:t>
       </w:r>
       <w:r>
         <w:rPr>
@@ -634,7 +596,7 @@
           <w:r>
             <w:fldChar w:fldCharType="separate"/>
           </w:r>
-          <w:hyperlink w:anchor="_Toc192806723" w:history="1">
+          <w:hyperlink w:anchor="_Toc197210365" w:history="1">
             <w:r>
               <w:rPr>
                 <w:rStyle w:val="Hyperlink"/>
@@ -661,7 +623,7 @@
                 <w:noProof/>
                 <w:webHidden/>
               </w:rPr>
-              <w:instrText xml:space="preserve"> PAGEREF _Toc192806723 \h </w:instrText>
+              <w:instrText xml:space="preserve"> PAGEREF _Toc197210365 \h </w:instrText>
             </w:r>
             <w:r>
               <w:rPr>
@@ -705,13 +667,13 @@
               <w14:ligatures w14:val="standardContextual"/>
             </w:rPr>
           </w:pPr>
-          <w:hyperlink w:anchor="_Toc192806724" w:history="1">
+          <w:hyperlink w:anchor="_Toc197210366" w:history="1">
             <w:r>
               <w:rPr>
                 <w:rStyle w:val="Hyperlink"/>
                 <w:noProof/>
               </w:rPr>
-              <w:t xml:space="preserve">I ТЕОРЕТИЧЕСКИЕ ОСНОВЫ ПРИМЕНЕНИЯ УСЛОВНОГО ОПЕРАТОРА В </w:t>
+              <w:t xml:space="preserve">I ТЕОРЕТИЧЕСКИЕ ОСНОВЫ ПРИМЕНЕНИЯ ЦИКЛОВ В </w:t>
             </w:r>
             <w:r>
               <w:rPr>
@@ -740,7 +702,7 @@
                 <w:noProof/>
                 <w:webHidden/>
               </w:rPr>
-              <w:instrText xml:space="preserve"> PAGEREF _Toc192806724 \h </w:instrText>
+              <w:instrText xml:space="preserve"> PAGEREF _Toc197210366 \h </w:instrText>
             </w:r>
             <w:r>
               <w:rPr>
@@ -784,7 +746,7 @@
               <w14:ligatures w14:val="standardContextual"/>
             </w:rPr>
           </w:pPr>
-          <w:hyperlink w:anchor="_Toc192806725" w:history="1">
+          <w:hyperlink w:anchor="_Toc197210367" w:history="1">
             <w:r>
               <w:rPr>
                 <w:rStyle w:val="Hyperlink"/>
@@ -819,7 +781,7 @@
                 <w:noProof/>
                 <w:webHidden/>
               </w:rPr>
-              <w:instrText xml:space="preserve"> PAGEREF _Toc192806725 \h </w:instrText>
+              <w:instrText xml:space="preserve"> PAGEREF _Toc197210367 \h </w:instrText>
             </w:r>
             <w:r>
               <w:rPr>
@@ -839,7 +801,7 @@
                 <w:noProof/>
                 <w:webHidden/>
               </w:rPr>
-              <w:t>7</w:t>
+              <w:t>6</w:t>
             </w:r>
             <w:r>
               <w:rPr>
@@ -863,13 +825,13 @@
               <w14:ligatures w14:val="standardContextual"/>
             </w:rPr>
           </w:pPr>
-          <w:hyperlink w:anchor="_Toc192806726" w:history="1">
+          <w:hyperlink w:anchor="_Toc197210368" w:history="1">
             <w:r>
               <w:rPr>
                 <w:rStyle w:val="Hyperlink"/>
                 <w:noProof/>
               </w:rPr>
-              <w:t>2.1. Решения задач на тему «Выбор из двух»</w:t>
+              <w:t>2.1. Решения задач на тему «Индексация»</w:t>
             </w:r>
             <w:r>
               <w:rPr>
@@ -890,7 +852,7 @@
                 <w:noProof/>
                 <w:webHidden/>
               </w:rPr>
-              <w:instrText xml:space="preserve"> PAGEREF _Toc192806726 \h </w:instrText>
+              <w:instrText xml:space="preserve"> PAGEREF _Toc197210368 \h </w:instrText>
             </w:r>
             <w:r>
               <w:rPr>
@@ -910,7 +872,7 @@
                 <w:noProof/>
                 <w:webHidden/>
               </w:rPr>
-              <w:t>7</w:t>
+              <w:t>6</w:t>
             </w:r>
             <w:r>
               <w:rPr>
@@ -934,13 +896,13 @@
               <w14:ligatures w14:val="standardContextual"/>
             </w:rPr>
           </w:pPr>
-          <w:hyperlink w:anchor="_Toc192806727" w:history="1">
+          <w:hyperlink w:anchor="_Toc197210369" w:history="1">
             <w:r>
               <w:rPr>
                 <w:rStyle w:val="Hyperlink"/>
                 <w:noProof/>
               </w:rPr>
-              <w:t>2.2 Решения задач на тему «Логические операции»</w:t>
+              <w:t>2.2. Решения задач на тему «Срезы»</w:t>
             </w:r>
             <w:r>
               <w:rPr>
@@ -961,7 +923,7 @@
                 <w:noProof/>
                 <w:webHidden/>
               </w:rPr>
-              <w:instrText xml:space="preserve"> PAGEREF _Toc192806727 \h </w:instrText>
+              <w:instrText xml:space="preserve"> PAGEREF _Toc197210369 \h </w:instrText>
             </w:r>
             <w:r>
               <w:rPr>
@@ -981,7 +943,7 @@
                 <w:noProof/>
                 <w:webHidden/>
               </w:rPr>
-              <w:t>10</w:t>
+              <w:t>11</w:t>
             </w:r>
             <w:r>
               <w:rPr>
@@ -1005,13 +967,13 @@
               <w14:ligatures w14:val="standardContextual"/>
             </w:rPr>
           </w:pPr>
-          <w:hyperlink w:anchor="_Toc192806728" w:history="1">
+          <w:hyperlink w:anchor="_Toc197210370" w:history="1">
             <w:r>
               <w:rPr>
                 <w:rStyle w:val="Hyperlink"/>
                 <w:noProof/>
               </w:rPr>
-              <w:t>2.3 Решения задач на тему «Вложенные и каскадные условия»</w:t>
+              <w:t>2.3. Решения задач на тему «Методы строк. Часть 1»</w:t>
             </w:r>
             <w:r>
               <w:rPr>
@@ -1032,7 +994,7 @@
                 <w:noProof/>
                 <w:webHidden/>
               </w:rPr>
-              <w:instrText xml:space="preserve"> PAGEREF _Toc192806728 \h </w:instrText>
+              <w:instrText xml:space="preserve"> PAGEREF _Toc197210370 \h </w:instrText>
             </w:r>
             <w:r>
               <w:rPr>
@@ -1052,7 +1014,7 @@
                 <w:noProof/>
                 <w:webHidden/>
               </w:rPr>
-              <w:t>12</w:t>
+              <w:t>13</w:t>
             </w:r>
             <w:r>
               <w:rPr>
@@ -1076,13 +1038,13 @@
               <w14:ligatures w14:val="standardContextual"/>
             </w:rPr>
           </w:pPr>
-          <w:hyperlink w:anchor="_Toc192806729" w:history="1">
+          <w:hyperlink w:anchor="_Toc197210371" w:history="1">
             <w:r>
               <w:rPr>
                 <w:rStyle w:val="Hyperlink"/>
                 <w:noProof/>
               </w:rPr>
-              <w:t>2.4 Итоговая работа на условный оператор</w:t>
+              <w:t>2.4. Решения задач на тему «Методы строк. Часть 2»</w:t>
             </w:r>
             <w:r>
               <w:rPr>
@@ -1103,7 +1065,7 @@
                 <w:noProof/>
                 <w:webHidden/>
               </w:rPr>
-              <w:instrText xml:space="preserve"> PAGEREF _Toc192806729 \h </w:instrText>
+              <w:instrText xml:space="preserve"> PAGEREF _Toc197210371 \h </w:instrText>
             </w:r>
             <w:r>
               <w:rPr>
@@ -1123,7 +1085,7 @@
                 <w:noProof/>
                 <w:webHidden/>
               </w:rPr>
-              <w:t>16</w:t>
+              <w:t>15</w:t>
             </w:r>
             <w:r>
               <w:rPr>
@@ -1136,7 +1098,7 @@
         </w:p>
         <w:p>
           <w:pPr>
-            <w:pStyle w:val="TOC1"/>
+            <w:pStyle w:val="TOC2"/>
             <w:rPr>
               <w:rFonts w:asciiTheme="minorHAnsi" w:eastAsiaTheme="minorEastAsia" w:hAnsiTheme="minorHAnsi"/>
               <w:noProof/>
@@ -1147,13 +1109,13 @@
               <w14:ligatures w14:val="standardContextual"/>
             </w:rPr>
           </w:pPr>
-          <w:hyperlink w:anchor="_Toc192806730" w:history="1">
+          <w:hyperlink w:anchor="_Toc197210372" w:history="1">
             <w:r>
               <w:rPr>
                 <w:rStyle w:val="Hyperlink"/>
                 <w:noProof/>
               </w:rPr>
-              <w:t>Заключение</w:t>
+              <w:t>2.5. Решения задач на тему «Методы строк. Часть 3»</w:t>
             </w:r>
             <w:r>
               <w:rPr>
@@ -1174,7 +1136,7 @@
                 <w:noProof/>
                 <w:webHidden/>
               </w:rPr>
-              <w:instrText xml:space="preserve"> PAGEREF _Toc192806730 \h </w:instrText>
+              <w:instrText xml:space="preserve"> PAGEREF _Toc197210372 \h </w:instrText>
             </w:r>
             <w:r>
               <w:rPr>
@@ -1195,6 +1157,219 @@
                 <w:webHidden/>
               </w:rPr>
               <w:t>19</w:t>
+            </w:r>
+            <w:r>
+              <w:rPr>
+                <w:noProof/>
+                <w:webHidden/>
+              </w:rPr>
+              <w:fldChar w:fldCharType="end"/>
+            </w:r>
+          </w:hyperlink>
+        </w:p>
+        <w:p>
+          <w:pPr>
+            <w:pStyle w:val="TOC2"/>
+            <w:rPr>
+              <w:rFonts w:asciiTheme="minorHAnsi" w:eastAsiaTheme="minorEastAsia" w:hAnsiTheme="minorHAnsi"/>
+              <w:noProof/>
+              <w:kern w:val="2"/>
+              <w:sz w:val="24"/>
+              <w:szCs w:val="24"/>
+              <w:lang w:val="en-US"/>
+              <w14:ligatures w14:val="standardContextual"/>
+            </w:rPr>
+          </w:pPr>
+          <w:hyperlink w:anchor="_Toc197210373" w:history="1">
+            <w:r>
+              <w:rPr>
+                <w:rStyle w:val="Hyperlink"/>
+                <w:noProof/>
+              </w:rPr>
+              <w:t>2.6. Решения задач на тему «Форматирование строк»</w:t>
+            </w:r>
+            <w:r>
+              <w:rPr>
+                <w:noProof/>
+                <w:webHidden/>
+              </w:rPr>
+              <w:tab/>
+            </w:r>
+            <w:r>
+              <w:rPr>
+                <w:noProof/>
+                <w:webHidden/>
+              </w:rPr>
+              <w:fldChar w:fldCharType="begin"/>
+            </w:r>
+            <w:r>
+              <w:rPr>
+                <w:noProof/>
+                <w:webHidden/>
+              </w:rPr>
+              <w:instrText xml:space="preserve"> PAGEREF _Toc197210373 \h </w:instrText>
+            </w:r>
+            <w:r>
+              <w:rPr>
+                <w:noProof/>
+                <w:webHidden/>
+              </w:rPr>
+            </w:r>
+            <w:r>
+              <w:rPr>
+                <w:noProof/>
+                <w:webHidden/>
+              </w:rPr>
+              <w:fldChar w:fldCharType="separate"/>
+            </w:r>
+            <w:r>
+              <w:rPr>
+                <w:noProof/>
+                <w:webHidden/>
+              </w:rPr>
+              <w:t>22</w:t>
+            </w:r>
+            <w:r>
+              <w:rPr>
+                <w:noProof/>
+                <w:webHidden/>
+              </w:rPr>
+              <w:fldChar w:fldCharType="end"/>
+            </w:r>
+          </w:hyperlink>
+        </w:p>
+        <w:p>
+          <w:pPr>
+            <w:pStyle w:val="TOC2"/>
+            <w:rPr>
+              <w:rFonts w:asciiTheme="minorHAnsi" w:eastAsiaTheme="minorEastAsia" w:hAnsiTheme="minorHAnsi"/>
+              <w:noProof/>
+              <w:kern w:val="2"/>
+              <w:sz w:val="24"/>
+              <w:szCs w:val="24"/>
+              <w:lang w:val="en-US"/>
+              <w14:ligatures w14:val="standardContextual"/>
+            </w:rPr>
+          </w:pPr>
+          <w:hyperlink w:anchor="_Toc197210374" w:history="1">
+            <w:r>
+              <w:rPr>
+                <w:rStyle w:val="Hyperlink"/>
+                <w:noProof/>
+              </w:rPr>
+              <w:t>2.7. Решения задач на тему «Строки в памяти компьютера, таблица символов Unicode»</w:t>
+            </w:r>
+            <w:r>
+              <w:rPr>
+                <w:noProof/>
+                <w:webHidden/>
+              </w:rPr>
+              <w:tab/>
+            </w:r>
+            <w:r>
+              <w:rPr>
+                <w:noProof/>
+                <w:webHidden/>
+              </w:rPr>
+              <w:fldChar w:fldCharType="begin"/>
+            </w:r>
+            <w:r>
+              <w:rPr>
+                <w:noProof/>
+                <w:webHidden/>
+              </w:rPr>
+              <w:instrText xml:space="preserve"> PAGEREF _Toc197210374 \h </w:instrText>
+            </w:r>
+            <w:r>
+              <w:rPr>
+                <w:noProof/>
+                <w:webHidden/>
+              </w:rPr>
+            </w:r>
+            <w:r>
+              <w:rPr>
+                <w:noProof/>
+                <w:webHidden/>
+              </w:rPr>
+              <w:fldChar w:fldCharType="separate"/>
+            </w:r>
+            <w:r>
+              <w:rPr>
+                <w:noProof/>
+                <w:webHidden/>
+              </w:rPr>
+              <w:t>25</w:t>
+            </w:r>
+            <w:r>
+              <w:rPr>
+                <w:noProof/>
+                <w:webHidden/>
+              </w:rPr>
+              <w:fldChar w:fldCharType="end"/>
+            </w:r>
+          </w:hyperlink>
+        </w:p>
+        <w:p>
+          <w:pPr>
+            <w:pStyle w:val="TOC2"/>
+            <w:rPr>
+              <w:rFonts w:asciiTheme="minorHAnsi" w:eastAsiaTheme="minorEastAsia" w:hAnsiTheme="minorHAnsi"/>
+              <w:noProof/>
+              <w:kern w:val="2"/>
+              <w:sz w:val="24"/>
+              <w:szCs w:val="24"/>
+              <w:lang w:val="en-US"/>
+              <w14:ligatures w14:val="standardContextual"/>
+            </w:rPr>
+          </w:pPr>
+          <w:hyperlink w:anchor="_Toc197210375" w:history="1">
+            <w:r>
+              <w:rPr>
+                <w:rStyle w:val="Hyperlink"/>
+                <w:noProof/>
+              </w:rPr>
+              <w:t>2.8. Решения задач на тему «Сравнение строк»</w:t>
+            </w:r>
+            <w:r>
+              <w:rPr>
+                <w:noProof/>
+                <w:webHidden/>
+              </w:rPr>
+              <w:tab/>
+            </w:r>
+            <w:r>
+              <w:rPr>
+                <w:noProof/>
+                <w:webHidden/>
+              </w:rPr>
+              <w:fldChar w:fldCharType="begin"/>
+            </w:r>
+            <w:r>
+              <w:rPr>
+                <w:noProof/>
+                <w:webHidden/>
+              </w:rPr>
+              <w:instrText xml:space="preserve"> PAGEREF _Toc197210375 \h </w:instrText>
+            </w:r>
+            <w:r>
+              <w:rPr>
+                <w:noProof/>
+                <w:webHidden/>
+              </w:rPr>
+            </w:r>
+            <w:r>
+              <w:rPr>
+                <w:noProof/>
+                <w:webHidden/>
+              </w:rPr>
+              <w:fldChar w:fldCharType="separate"/>
+            </w:r>
+            <w:r>
+              <w:rPr>
+                <w:noProof/>
+                <w:webHidden/>
+              </w:rPr>
+              <w:t>32</w:t>
             </w:r>
             <w:r>
               <w:rPr>
@@ -1226,20 +1401,74 @@
     <w:p>
       <w:pPr>
         <w:pStyle w:val="Heading1"/>
-        <w:rPr>
-          <w:rFonts w:eastAsiaTheme="minorHAnsi" w:cstheme="minorBidi"/>
-          <w:szCs w:val="22"/>
-        </w:rPr>
       </w:pPr>
       <w:r>
         <w:br w:type="page"/>
       </w:r>
-      <w:bookmarkStart w:id="1" w:name="_Toc192806723"/>
+      <w:bookmarkStart w:id="1" w:name="_Toc197210365"/>
       <w:r>
         <w:lastRenderedPageBreak/>
         <w:t>Введение</w:t>
       </w:r>
       <w:bookmarkEnd w:id="1"/>
+    </w:p>
+    <w:p/>
+    <w:p>
+      <w:r>
+        <w:t xml:space="preserve">Текст, как и числа, окружает </w:t>
+      </w:r>
+      <w:r>
+        <w:t>общество</w:t>
+      </w:r>
+      <w:r>
+        <w:t xml:space="preserve"> повсюду.</w:t>
+      </w:r>
+      <w:r>
+        <w:t xml:space="preserve"> Поэтому и в программировании очень важно уметь работать с разными строковыми данными. Тот же самый поиск слова, подсчет параграфов в текстовом редакторе,</w:t>
+      </w:r>
+      <w:r>
+        <w:t xml:space="preserve"> красивый вывод информации —</w:t>
+      </w:r>
+      <w:r>
+        <w:t xml:space="preserve"> все это возможно благодаря операциям со строками.</w:t>
+      </w:r>
+    </w:p>
+    <w:p>
+      <w:r>
+        <w:t xml:space="preserve">В </w:t>
+      </w:r>
+      <w:r>
+        <w:rPr>
+          <w:lang w:val="en-US"/>
+        </w:rPr>
+        <w:t>Python</w:t>
+      </w:r>
+      <w:r>
+        <w:t xml:space="preserve"> </w:t>
+      </w:r>
+      <w:r>
+        <w:t>существует специальный тип данных для работы с текстом</w:t>
+      </w:r>
+      <w:r>
+        <w:t xml:space="preserve">: </w:t>
+      </w:r>
+      <w:r>
+        <w:rPr>
+          <w:i/>
+          <w:iCs/>
+          <w:lang w:val="en-US"/>
+        </w:rPr>
+        <w:t>str</w:t>
+      </w:r>
+      <w:r>
+        <w:t>.</w:t>
+      </w:r>
+      <w:r>
+        <w:t xml:space="preserve"> </w:t>
+      </w:r>
+      <w:r>
+        <w:t>С помощью этого объекта мы можем объединять (конкатенировать) строки, и форматировать строки.</w:t>
+      </w:r>
     </w:p>
     <w:p>
       <w:pPr>
@@ -1251,190 +1480,6 @@
           <w:sz w:val="28"/>
         </w:rPr>
       </w:pPr>
-    </w:p>
-    <w:p>
-      <w:pPr>
-        <w:pStyle w:val="NoSpacing"/>
-        <w:spacing w:line="360" w:lineRule="auto"/>
-        <w:ind w:firstLine="709"/>
-        <w:jc w:val="both"/>
-        <w:rPr>
-          <w:sz w:val="28"/>
-        </w:rPr>
-      </w:pPr>
-      <w:r>
-        <w:rPr>
-          <w:sz w:val="28"/>
-        </w:rPr>
-        <w:t>В жизни часто встречаются ситуации, где приходится выполнять однотипные, монотонные действия.</w:t>
-      </w:r>
-      <w:r>
-        <w:rPr>
-          <w:sz w:val="28"/>
-        </w:rPr>
-        <w:t xml:space="preserve"> Например, сортировка деталей, выставление оценок в журнале, рассада моркови на грядке – все эти занятия требуют повторения</w:t>
-      </w:r>
-      <w:r>
-        <w:rPr>
-          <w:sz w:val="28"/>
-        </w:rPr>
-        <w:t xml:space="preserve"> определенных операций.</w:t>
-      </w:r>
-      <w:r>
-        <w:rPr>
-          <w:sz w:val="28"/>
-        </w:rPr>
-        <w:t xml:space="preserve"> Для решения этой задачи были придуманы циклы. В любой ситуации, где приходится что-либо повторять, они являются хорошими помощниками. Использование циклов может сильно сократить написанный код, и сделать его более понятным и лаконичным для чтения.</w:t>
-      </w:r>
-    </w:p>
-    <w:p>
-      <w:pPr>
-        <w:pStyle w:val="NoSpacing"/>
-        <w:spacing w:line="360" w:lineRule="auto"/>
-        <w:ind w:firstLine="709"/>
-        <w:jc w:val="both"/>
-        <w:rPr>
-          <w:sz w:val="28"/>
-        </w:rPr>
-      </w:pPr>
-      <w:r>
-        <w:rPr>
-          <w:sz w:val="28"/>
-        </w:rPr>
-        <w:t xml:space="preserve">В </w:t>
-      </w:r>
-      <w:r>
-        <w:rPr>
-          <w:sz w:val="28"/>
-          <w:lang w:val="en-US"/>
-        </w:rPr>
-        <w:t>Python</w:t>
-      </w:r>
-      <w:r>
-        <w:rPr>
-          <w:sz w:val="28"/>
-        </w:rPr>
-        <w:t xml:space="preserve"> </w:t>
-      </w:r>
-      <w:r>
-        <w:rPr>
-          <w:sz w:val="28"/>
-        </w:rPr>
-        <w:t xml:space="preserve">существует </w:t>
-      </w:r>
-      <w:r>
-        <w:rPr>
-          <w:sz w:val="28"/>
-        </w:rPr>
-        <w:t>две основных разновидности</w:t>
-      </w:r>
-      <w:r>
-        <w:rPr>
-          <w:sz w:val="28"/>
-        </w:rPr>
-        <w:t xml:space="preserve"> </w:t>
-      </w:r>
-      <w:r>
-        <w:rPr>
-          <w:sz w:val="28"/>
-        </w:rPr>
-        <w:t>цикл</w:t>
-      </w:r>
-      <w:r>
-        <w:rPr>
-          <w:sz w:val="28"/>
-        </w:rPr>
-        <w:t>ов</w:t>
-      </w:r>
-      <w:r>
-        <w:rPr>
-          <w:sz w:val="28"/>
-        </w:rPr>
-        <w:t>:</w:t>
-      </w:r>
-      <w:r>
-        <w:rPr>
-          <w:sz w:val="28"/>
-        </w:rPr>
-        <w:t xml:space="preserve"> </w:t>
-      </w:r>
-      <w:r>
-        <w:rPr>
-          <w:i/>
-          <w:iCs/>
-          <w:sz w:val="28"/>
-          <w:lang w:val="en-US"/>
-        </w:rPr>
-        <w:t>for</w:t>
-      </w:r>
-      <w:r>
-        <w:rPr>
-          <w:sz w:val="28"/>
-        </w:rPr>
-        <w:t xml:space="preserve"> и </w:t>
-      </w:r>
-      <w:r>
-        <w:rPr>
-          <w:i/>
-          <w:iCs/>
-          <w:sz w:val="28"/>
-          <w:lang w:val="en-US"/>
-        </w:rPr>
-        <w:t>while</w:t>
-      </w:r>
-      <w:r>
-        <w:rPr>
-          <w:sz w:val="28"/>
-        </w:rPr>
-        <w:t xml:space="preserve">. Цикл </w:t>
-      </w:r>
-      <w:r>
-        <w:rPr>
-          <w:i/>
-          <w:iCs/>
-          <w:sz w:val="28"/>
-          <w:lang w:val="en-US"/>
-        </w:rPr>
-        <w:t>for</w:t>
-      </w:r>
-      <w:r>
-        <w:rPr>
-          <w:sz w:val="28"/>
-        </w:rPr>
-        <w:t xml:space="preserve"> замечательно работает, если мы заранее знаем, сколько повторений (итераций) нам требуется сделать.</w:t>
-      </w:r>
-      <w:r>
-        <w:rPr>
-          <w:sz w:val="28"/>
-        </w:rPr>
-        <w:t xml:space="preserve"> В противном случае стоит использовать </w:t>
-      </w:r>
-      <w:r>
-        <w:rPr>
-          <w:i/>
-          <w:iCs/>
-          <w:sz w:val="28"/>
-          <w:lang w:val="en-US"/>
-        </w:rPr>
-        <w:t>while</w:t>
-      </w:r>
-      <w:r>
-        <w:rPr>
-          <w:sz w:val="28"/>
-        </w:rPr>
-        <w:t>.</w:t>
-      </w:r>
-    </w:p>
-    <w:p>
-      <w:pPr>
-        <w:pStyle w:val="NoSpacing"/>
-        <w:spacing w:line="360" w:lineRule="auto"/>
-        <w:ind w:firstLine="709"/>
-        <w:jc w:val="both"/>
-        <w:rPr>
-          <w:sz w:val="28"/>
-        </w:rPr>
-      </w:pPr>
       <w:r>
         <w:rPr>
           <w:b/>
@@ -1471,7 +1516,7 @@
         <w:rPr>
           <w:sz w:val="28"/>
         </w:rPr>
-        <w:t>циклов</w:t>
+        <w:t>строкового типа данных</w:t>
       </w:r>
       <w:r>
         <w:rPr>
@@ -1541,7 +1586,13 @@
         <w:rPr>
           <w:sz w:val="28"/>
         </w:rPr>
-        <w:t xml:space="preserve">циклам </w:t>
+        <w:t>строковым типам данных</w:t>
+      </w:r>
+      <w:r>
+        <w:rPr>
+          <w:sz w:val="28"/>
+        </w:rPr>
+        <w:t xml:space="preserve"> </w:t>
       </w:r>
       <w:r>
         <w:rPr>
@@ -1587,7 +1638,7 @@
         <w:rPr>
           <w:sz w:val="28"/>
         </w:rPr>
-        <w:t>циклы</w:t>
+        <w:t>строковый тип данных</w:t>
       </w:r>
       <w:r>
         <w:rPr>
@@ -1620,7 +1671,7 @@
         <w:rPr>
           <w:sz w:val="28"/>
         </w:rPr>
-        <w:t>циклов</w:t>
+        <w:t>строковых типов данных</w:t>
       </w:r>
       <w:r>
         <w:rPr>
@@ -1649,7 +1700,7 @@
       <w:r>
         <w:br w:type="page"/>
       </w:r>
-      <w:bookmarkStart w:id="2" w:name="_Toc192806724"/>
+      <w:bookmarkStart w:id="2" w:name="_Toc197210366"/>
       <w:r>
         <w:lastRenderedPageBreak/>
         <w:t>I ТЕОРЕТИЧЕСК</w:t>
@@ -1687,45 +1738,16 @@
     </w:p>
     <w:p>
       <w:r>
-        <w:t xml:space="preserve">Чтобы написать цикл с заранее известным количеством повторений можно использовать оператор </w:t>
-      </w:r>
-      <w:r>
-        <w:rPr>
-          <w:i/>
-          <w:iCs/>
-          <w:lang w:val="en-US"/>
-        </w:rPr>
-        <w:t>for</w:t>
-      </w:r>
-      <w:r>
-        <w:t>.</w:t>
-      </w:r>
-    </w:p>
-    <w:p>
-      <w:r>
-        <w:t xml:space="preserve">Структура цикла </w:t>
-      </w:r>
-      <w:r>
-        <w:rPr>
-          <w:i/>
-          <w:iCs/>
-          <w:lang w:val="en-US"/>
-        </w:rPr>
-        <w:t>for</w:t>
-      </w:r>
-      <w:r>
-        <w:t xml:space="preserve"> в </w:t>
-      </w:r>
-      <w:r>
-        <w:rPr>
-          <w:lang w:val="en-US"/>
-        </w:rPr>
-        <w:t>Python</w:t>
-      </w:r>
-      <w:r>
-        <w:t xml:space="preserve"> выглядит так:</w:t>
-      </w:r>
-    </w:p>
+        <w:t>Строки в Python используются, когда надо работать с текстовыми данными.</w:t>
+      </w:r>
+      <w:r>
+        <w:t xml:space="preserve"> </w:t>
+      </w:r>
+      <w:r>
+        <w:t>Создание строки. Для создания строк мы используем парные кавычки '' или "":</w:t>
+      </w:r>
+    </w:p>
+    <w:p/>
     <w:p>
       <w:pPr>
         <w:jc w:val="center"/>
@@ -1735,10 +1757,10 @@
           <w:noProof/>
         </w:rPr>
         <w:drawing>
-          <wp:inline distT="0" distB="0" distL="0" distR="0" wp14:anchorId="1FB24E92" wp14:editId="167CEE44">
-            <wp:extent cx="5015483" cy="488950"/>
-            <wp:effectExtent l="0" t="0" r="0" b="6350"/>
-            <wp:docPr id="1676470287" name="Picture 1"/>
+          <wp:inline distT="0" distB="0" distL="0" distR="0" wp14:anchorId="7F3E250B" wp14:editId="7803FA68">
+            <wp:extent cx="4341845" cy="552767"/>
+            <wp:effectExtent l="0" t="0" r="1905" b="0"/>
+            <wp:docPr id="791228285" name="Picture 1"/>
             <wp:cNvGraphicFramePr>
               <a:graphicFrameLocks xmlns:a="http://schemas.openxmlformats.org/drawingml/2006/main" noChangeAspect="1"/>
             </wp:cNvGraphicFramePr>
@@ -1746,7 +1768,7 @@
               <a:graphicData uri="http://schemas.openxmlformats.org/drawingml/2006/picture">
                 <pic:pic xmlns:pic="http://schemas.openxmlformats.org/drawingml/2006/picture">
                   <pic:nvPicPr>
-                    <pic:cNvPr id="1676470287" name=""/>
+                    <pic:cNvPr id="791228285" name=""/>
                     <pic:cNvPicPr/>
                   </pic:nvPicPr>
                   <pic:blipFill>
@@ -1758,7 +1780,7 @@
                   <pic:spPr>
                     <a:xfrm>
                       <a:off x="0" y="0"/>
-                      <a:ext cx="5084896" cy="495717"/>
+                      <a:ext cx="4376921" cy="557233"/>
                     </a:xfrm>
                     <a:prstGeom prst="rect">
                       <a:avLst/>
@@ -1791,26 +1813,18 @@
         <w:t xml:space="preserve"> — </w:t>
       </w:r>
       <w:r>
-        <w:t xml:space="preserve">структура цикла </w:t>
-      </w:r>
-      <w:r>
-        <w:rPr>
-          <w:i/>
-          <w:iCs/>
+        <w:t>создание строки</w:t>
+      </w:r>
+      <w:r>
+        <w:t xml:space="preserve"> </w:t>
+      </w:r>
+      <w:r>
+        <w:t xml:space="preserve">в </w:t>
+      </w:r>
+      <w:r>
+        <w:rPr>
           <w:lang w:val="en-US"/>
         </w:rPr>
-        <w:t>for</w:t>
-      </w:r>
-      <w:r>
-        <w:t xml:space="preserve"> </w:t>
-      </w:r>
-      <w:r>
-        <w:t xml:space="preserve">в </w:t>
-      </w:r>
-      <w:r>
-        <w:rPr>
-          <w:lang w:val="en-US"/>
-        </w:rPr>
         <w:t>Python</w:t>
       </w:r>
       <w:r>
@@ -1823,21 +1837,11 @@
       </w:pPr>
     </w:p>
     <w:p>
-      <w:pPr>
-        <w:rPr>
-          <w:lang w:val="en-US"/>
-        </w:rPr>
-      </w:pPr>
-      <w:r>
-        <w:t>Рассмотрим следующий программный код</w:t>
-      </w:r>
-      <w:r>
-        <w:rPr>
-          <w:lang w:val="en-US"/>
-        </w:rPr>
-        <w:t>:</w:t>
-      </w:r>
-    </w:p>
+      <w:r>
+        <w:t>Считывание строки. Для считывания текстовых данных в строковую переменную мы используем функцию input():</w:t>
+      </w:r>
+    </w:p>
+    <w:p/>
     <w:p>
       <w:pPr>
         <w:jc w:val="center"/>
@@ -1851,10 +1855,10 @@
           <w:lang w:val="en-US"/>
         </w:rPr>
         <w:drawing>
-          <wp:inline distT="0" distB="0" distL="0" distR="0" wp14:anchorId="51CD5528" wp14:editId="4D48D10C">
-            <wp:extent cx="4737100" cy="1043124"/>
-            <wp:effectExtent l="0" t="0" r="6350" b="5080"/>
-            <wp:docPr id="1802049636" name="Picture 1"/>
+          <wp:inline distT="0" distB="0" distL="0" distR="0" wp14:anchorId="5D28CC2B" wp14:editId="26A540F9">
+            <wp:extent cx="5175380" cy="424874"/>
+            <wp:effectExtent l="0" t="0" r="6350" b="0"/>
+            <wp:docPr id="1715972880" name="Picture 1"/>
             <wp:cNvGraphicFramePr>
               <a:graphicFrameLocks xmlns:a="http://schemas.openxmlformats.org/drawingml/2006/main" noChangeAspect="1"/>
             </wp:cNvGraphicFramePr>
@@ -1862,7 +1866,7 @@
               <a:graphicData uri="http://schemas.openxmlformats.org/drawingml/2006/picture">
                 <pic:pic xmlns:pic="http://schemas.openxmlformats.org/drawingml/2006/picture">
                   <pic:nvPicPr>
-                    <pic:cNvPr id="1802049636" name=""/>
+                    <pic:cNvPr id="1715972880" name=""/>
                     <pic:cNvPicPr/>
                   </pic:nvPicPr>
                   <pic:blipFill>
@@ -1874,7 +1878,7 @@
                   <pic:spPr>
                     <a:xfrm>
                       <a:off x="0" y="0"/>
-                      <a:ext cx="4744923" cy="1044847"/>
+                      <a:ext cx="5348008" cy="439046"/>
                     </a:xfrm>
                     <a:prstGeom prst="rect">
                       <a:avLst/>
@@ -1892,15 +1896,10 @@
         <w:jc w:val="center"/>
       </w:pPr>
       <w:r>
-        <w:t xml:space="preserve">Рисунок 1.2 — код, выполняющий некую логику с использованием цикла </w:t>
-      </w:r>
-      <w:r>
-        <w:rPr>
-          <w:i/>
-          <w:iCs/>
-          <w:lang w:val="en-US"/>
-        </w:rPr>
-        <w:t>for</w:t>
+        <w:t xml:space="preserve">Рисунок 1.2 — </w:t>
+      </w:r>
+      <w:r>
+        <w:t>считывание строки</w:t>
       </w:r>
       <w:r>
         <w:t>.</w:t>
@@ -1913,66 +1912,15 @@
     </w:p>
     <w:p>
       <w:r>
-        <w:t>Такая программа считывает 5 чисел и выводит на экран их квадраты вместе с поясняющей надписью. Поскольку вторая и третья строки выделены отступом, Python считает, что это тело цикла, которое выполняется 5 раз. Четвертая строка не содержит отступа, поэтому не является частью цикла и будет выполнена всего один раз, после того как цикл завершится.</w:t>
+        <w:t>Пустая строка. Для создания пустой строки мы пишем s = '' или s = "". Пустая строка – это аналог числа 0.</w:t>
+      </w:r>
+    </w:p>
+    <w:p>
+      <w:r>
+        <w:t>Длина строки. Для определения длины строки (количества символов) мы используем встроенную функцию len():</w:t>
       </w:r>
     </w:p>
     <w:p/>
-    <w:p>
-      <w:r>
-        <w:t xml:space="preserve">Цикл </w:t>
-      </w:r>
-      <w:r>
-        <w:rPr>
-          <w:i/>
-          <w:iCs/>
-          <w:lang w:val="en-US"/>
-        </w:rPr>
-        <w:t>for</w:t>
-      </w:r>
-      <w:r>
-        <w:rPr>
-          <w:i/>
-          <w:iCs/>
-        </w:rPr>
-        <w:t xml:space="preserve"> </w:t>
-      </w:r>
-      <w:r>
-        <w:t>замечательно работает, если мы заранее знаем, сколько повторений (итераций) нам потребуется сделать. Но иногда нужно, чтобы цикл выполнялся до наступления некоторого события, и количество итераций в этом случае заранее оценить просто невозможно. И здесь на помощь приходит цик</w:t>
-      </w:r>
-      <w:r>
-        <w:t xml:space="preserve">л </w:t>
-      </w:r>
-      <w:r>
-        <w:rPr>
-          <w:i/>
-          <w:iCs/>
-          <w:lang w:val="en-US"/>
-        </w:rPr>
-        <w:t>while</w:t>
-      </w:r>
-      <w:r>
-        <w:t>.</w:t>
-      </w:r>
-    </w:p>
-    <w:p/>
-    <w:p/>
-    <w:p>
-      <w:r>
-        <w:lastRenderedPageBreak/>
-        <w:t xml:space="preserve">Структура цикла </w:t>
-      </w:r>
-      <w:r>
-        <w:rPr>
-          <w:i/>
-          <w:iCs/>
-          <w:lang w:val="en-US"/>
-        </w:rPr>
-        <w:t>while</w:t>
-      </w:r>
-      <w:r>
-        <w:t xml:space="preserve"> в Python выглядит так:</w:t>
-      </w:r>
-    </w:p>
     <w:p>
       <w:pPr>
         <w:jc w:val="center"/>
@@ -1986,10 +1934,10 @@
           <w:lang w:val="en-US"/>
         </w:rPr>
         <w:drawing>
-          <wp:inline distT="0" distB="0" distL="0" distR="0" wp14:anchorId="7D889A50" wp14:editId="7C94F0E9">
-            <wp:extent cx="2000529" cy="743054"/>
+          <wp:inline distT="0" distB="0" distL="0" distR="0" wp14:anchorId="1ADD05C7" wp14:editId="7BBAB474">
+            <wp:extent cx="4540898" cy="762929"/>
             <wp:effectExtent l="0" t="0" r="0" b="0"/>
-            <wp:docPr id="338598152" name="Picture 1"/>
+            <wp:docPr id="1394925630" name="Picture 1"/>
             <wp:cNvGraphicFramePr>
               <a:graphicFrameLocks xmlns:a="http://schemas.openxmlformats.org/drawingml/2006/main" noChangeAspect="1"/>
             </wp:cNvGraphicFramePr>
@@ -1997,7 +1945,7 @@
               <a:graphicData uri="http://schemas.openxmlformats.org/drawingml/2006/picture">
                 <pic:pic xmlns:pic="http://schemas.openxmlformats.org/drawingml/2006/picture">
                   <pic:nvPicPr>
-                    <pic:cNvPr id="338598152" name=""/>
+                    <pic:cNvPr id="1394925630" name=""/>
                     <pic:cNvPicPr/>
                   </pic:nvPicPr>
                   <pic:blipFill>
@@ -2009,7 +1957,7 @@
                   <pic:spPr>
                     <a:xfrm>
                       <a:off x="0" y="0"/>
-                      <a:ext cx="2000529" cy="743054"/>
+                      <a:ext cx="4558826" cy="765941"/>
                     </a:xfrm>
                     <a:prstGeom prst="rect">
                       <a:avLst/>
@@ -2027,13 +1975,16 @@
         <w:jc w:val="center"/>
       </w:pPr>
       <w:r>
-        <w:t xml:space="preserve">Рисунок 1.2 — структура цикла </w:t>
-      </w:r>
-      <w:r>
-        <w:rPr>
-          <w:lang w:val="en-US"/>
-        </w:rPr>
-        <w:t>while</w:t>
+        <w:t>Рисунок 1.</w:t>
+      </w:r>
+      <w:r>
+        <w:t>3</w:t>
+      </w:r>
+      <w:r>
+        <w:t xml:space="preserve"> — </w:t>
+      </w:r>
+      <w:r>
+        <w:t>длина строки</w:t>
       </w:r>
       <w:r>
         <w:t>.</w:t>
@@ -2042,67 +1993,16 @@
     <w:p/>
     <w:p>
       <w:r>
-        <w:t xml:space="preserve">Двоеточие (:) в конце строки с инструкцией </w:t>
-      </w:r>
-      <w:r>
-        <w:rPr>
-          <w:lang w:val="en-US"/>
-        </w:rPr>
-        <w:t>while</w:t>
-      </w:r>
-      <w:r>
-        <w:t xml:space="preserve"> сообщает </w:t>
-      </w:r>
-      <w:r>
-        <w:rPr>
-          <w:lang w:val="en-US"/>
-        </w:rPr>
-        <w:t>Python</w:t>
-      </w:r>
-      <w:r>
-        <w:t xml:space="preserve">, что дальше находится блок команд. В блок входят все строки, расположенные с отступом от строки с инструкцией </w:t>
-      </w:r>
-      <w:r>
-        <w:rPr>
-          <w:lang w:val="en-US"/>
-        </w:rPr>
-        <w:t>while</w:t>
-      </w:r>
-      <w:r>
-        <w:t>, вплоть до следующей строки без отступа.</w:t>
-      </w:r>
-    </w:p>
-    <w:p>
-      <w:r>
-        <w:t xml:space="preserve">Блок команд, который выполняется в цикле </w:t>
-      </w:r>
-      <w:r>
-        <w:rPr>
-          <w:lang w:val="en-US"/>
-        </w:rPr>
-        <w:t>while</w:t>
-      </w:r>
-      <w:r>
-        <w:t>, называется телом цикла.</w:t>
-      </w:r>
-    </w:p>
-    <w:p>
-      <w:r>
-        <w:t xml:space="preserve">Рассмотрим код, использующий цикл </w:t>
-      </w:r>
-      <w:r>
-        <w:rPr>
-          <w:lang w:val="en-US"/>
-        </w:rPr>
-        <w:t>while</w:t>
-      </w:r>
-      <w:r>
-        <w:t xml:space="preserve">, который распечатает </w:t>
-      </w:r>
-      <w:r>
-        <w:t>10 раз слово Привет:</w:t>
-      </w:r>
-    </w:p>
+        <w:t>Очень часто бывает необходимо обратиться к конкретному символу в строке. Для этого в Python используются квадратные скобки [], в которых указывается индекс (номер) нужного символа в строке.</w:t>
+      </w:r>
+    </w:p>
+    <w:p/>
+    <w:p>
+      <w:r>
+        <w:t>Пусть s = 'Python'. Таблица ниже показывает, как работает индексация:</w:t>
+      </w:r>
+    </w:p>
+    <w:p/>
     <w:p>
       <w:pPr>
         <w:jc w:val="center"/>
@@ -2116,10 +2016,10 @@
           <w:lang w:val="en-US"/>
         </w:rPr>
         <w:drawing>
-          <wp:inline distT="0" distB="0" distL="0" distR="0" wp14:anchorId="78EB129A" wp14:editId="6D3596CD">
-            <wp:extent cx="1930400" cy="843024"/>
-            <wp:effectExtent l="0" t="0" r="0" b="0"/>
-            <wp:docPr id="957483437" name="Picture 1"/>
+          <wp:inline distT="0" distB="0" distL="0" distR="0" wp14:anchorId="6CF49D9D" wp14:editId="434A5998">
+            <wp:extent cx="4828309" cy="2905759"/>
+            <wp:effectExtent l="0" t="0" r="0" b="9525"/>
+            <wp:docPr id="698159444" name="Picture 1"/>
             <wp:cNvGraphicFramePr>
               <a:graphicFrameLocks xmlns:a="http://schemas.openxmlformats.org/drawingml/2006/main" noChangeAspect="1"/>
             </wp:cNvGraphicFramePr>
@@ -2127,7 +2027,7 @@
               <a:graphicData uri="http://schemas.openxmlformats.org/drawingml/2006/picture">
                 <pic:pic xmlns:pic="http://schemas.openxmlformats.org/drawingml/2006/picture">
                   <pic:nvPicPr>
-                    <pic:cNvPr id="957483437" name=""/>
+                    <pic:cNvPr id="698159444" name=""/>
                     <pic:cNvPicPr/>
                   </pic:nvPicPr>
                   <pic:blipFill>
@@ -2139,7 +2039,7 @@
                   <pic:spPr>
                     <a:xfrm>
                       <a:off x="0" y="0"/>
-                      <a:ext cx="1935882" cy="845418"/>
+                      <a:ext cx="4835979" cy="2910375"/>
                     </a:xfrm>
                     <a:prstGeom prst="rect">
                       <a:avLst/>
@@ -2158,13 +2058,16 @@
       </w:pPr>
       <w:bookmarkStart w:id="3" w:name="_Hlk196227580"/>
       <w:r>
-        <w:t>Рисунок 1.2 — код</w:t>
-      </w:r>
-      <w:r>
-        <w:t>,</w:t>
-      </w:r>
-      <w:r>
-        <w:t xml:space="preserve"> печатающий 10 раз слово «Привет»</w:t>
+        <w:t>Рисунок 1.</w:t>
+      </w:r>
+      <w:r>
+        <w:t>4</w:t>
+      </w:r>
+      <w:r>
+        <w:t xml:space="preserve"> — </w:t>
+      </w:r>
+      <w:r>
+        <w:t>таблица, описывающая работу индексации</w:t>
       </w:r>
       <w:r>
         <w:t>.</w:t>
@@ -2174,30 +2077,15 @@
     <w:p/>
     <w:p>
       <w:r>
-        <w:t xml:space="preserve">Такой код можно легко заменить циклом </w:t>
-      </w:r>
-      <w:proofErr w:type="spellStart"/>
-      <w:r>
-        <w:t>for</w:t>
-      </w:r>
-      <w:proofErr w:type="spellEnd"/>
-      <w:r>
-        <w:t>, поскольку мы заранее знаем, сколько раз нужно выполнить тело цикла. Однако так бывает не всегда.</w:t>
-      </w:r>
-    </w:p>
-    <w:p>
-      <w:r>
-        <w:t xml:space="preserve">Напишем программу, которая считывает числа и выводит их квадраты, пока не будет введено −1. При такой постановке задачи мы не можем воспользоваться циклом </w:t>
-      </w:r>
-      <w:proofErr w:type="spellStart"/>
-      <w:r>
-        <w:t>for</w:t>
-      </w:r>
-      <w:proofErr w:type="spellEnd"/>
-      <w:r>
-        <w:t>, так как не знаем, сколько чисел будет предшествовать числу −1.</w:t>
-      </w:r>
-    </w:p>
+        <w:t>Хранить строки в переменных удобно, но часто бывает необходимо собирать строки из других объектов (строк, чисел и т.д.) и выполнять с ними нужные манипуляции. Для этой цели можно воспользоваться механизмом форматирования строк.</w:t>
+      </w:r>
+    </w:p>
+    <w:p>
+      <w:r>
+        <w:t>Рассмотрим следующий код:</w:t>
+      </w:r>
+    </w:p>
+    <w:p/>
     <w:p>
       <w:pPr>
         <w:jc w:val="center"/>
@@ -2207,10 +2095,10 @@
           <w:noProof/>
         </w:rPr>
         <w:drawing>
-          <wp:inline distT="0" distB="0" distL="0" distR="0" wp14:anchorId="3BE7363A" wp14:editId="30181D5F">
-            <wp:extent cx="4692650" cy="843724"/>
+          <wp:inline distT="0" distB="0" distL="0" distR="0" wp14:anchorId="26C38048" wp14:editId="274DF563">
+            <wp:extent cx="5340928" cy="802138"/>
             <wp:effectExtent l="0" t="0" r="0" b="0"/>
-            <wp:docPr id="783912479" name="Picture 1"/>
+            <wp:docPr id="254393786" name="Picture 1"/>
             <wp:cNvGraphicFramePr>
               <a:graphicFrameLocks xmlns:a="http://schemas.openxmlformats.org/drawingml/2006/main" noChangeAspect="1"/>
             </wp:cNvGraphicFramePr>
@@ -2218,7 +2106,7 @@
               <a:graphicData uri="http://schemas.openxmlformats.org/drawingml/2006/picture">
                 <pic:pic xmlns:pic="http://schemas.openxmlformats.org/drawingml/2006/picture">
                   <pic:nvPicPr>
-                    <pic:cNvPr id="783912479" name=""/>
+                    <pic:cNvPr id="254393786" name=""/>
                     <pic:cNvPicPr/>
                   </pic:nvPicPr>
                   <pic:blipFill>
@@ -2230,7 +2118,7 @@
                   <pic:spPr>
                     <a:xfrm>
                       <a:off x="0" y="0"/>
-                      <a:ext cx="4711331" cy="847083"/>
+                      <a:ext cx="5361100" cy="805168"/>
                     </a:xfrm>
                     <a:prstGeom prst="rect">
                       <a:avLst/>
@@ -2248,7 +2136,37 @@
         <w:jc w:val="center"/>
       </w:pPr>
       <w:r>
-        <w:t>Рисунок 1.2 — код, печатающий квадраты введенного числа до того момента, пока не было введено -1</w:t>
+        <w:t>Рисунок 1.</w:t>
+      </w:r>
+      <w:r>
+        <w:t>5</w:t>
+      </w:r>
+      <w:r>
+        <w:t xml:space="preserve"> — код,</w:t>
+      </w:r>
+      <w:r>
+        <w:t xml:space="preserve"> показывающий работу форматирования строк в </w:t>
+      </w:r>
+      <w:r>
+        <w:rPr>
+          <w:lang w:val="en-US"/>
+        </w:rPr>
+        <w:t>Python</w:t>
+      </w:r>
+      <w:r>
+        <w:t xml:space="preserve"> </w:t>
+      </w:r>
+      <w:r>
+        <w:t xml:space="preserve">с помощью метода </w:t>
+      </w:r>
+      <w:r>
+        <w:rPr>
+          <w:lang w:val="en-US"/>
+        </w:rPr>
+        <w:t>format</w:t>
+      </w:r>
+      <w:r>
+        <w:t>()</w:t>
       </w:r>
       <w:r>
         <w:t>.</w:t>
@@ -2261,7 +2179,7 @@
       <w:r>
         <w:br w:type="page"/>
       </w:r>
-      <w:bookmarkStart w:id="4" w:name="_Toc192806725"/>
+      <w:bookmarkStart w:id="4" w:name="_Toc197210367"/>
       <w:r>
         <w:rPr>
           <w:lang w:val="en-US"/>
@@ -2279,7 +2197,11 @@
     </w:p>
     <w:p>
       <w:pPr>
-        <w:ind w:firstLine="0"/>
+        <w:pStyle w:val="Heading2"/>
+        <w:jc w:val="both"/>
+        <w:rPr>
+          <w:lang w:val="en-US"/>
+        </w:rPr>
       </w:pPr>
     </w:p>
     <w:sectPr>

</xml_diff>